<commit_message>
Fin de journée 11.05.21
</commit_message>
<xml_diff>
--- a/Documentation/Édition/Résumé du rapport.docx
+++ b/Documentation/Édition/Résumé du rapport.docx
@@ -467,7 +467,7 @@
           <w:rFonts w:ascii="Arial" w:hAnsi="Arial" w:cs="Arial"/>
           <w:noProof/>
         </w:rPr>
-        <w:t>3 mai 2021</w:t>
+        <w:t>11 mai 2021</w:t>
       </w:r>
       <w:r>
         <w:rPr>
@@ -493,7 +493,8 @@
     <w:sdt>
       <w:sdtPr>
         <w:rPr>
-          <w:rFonts w:eastAsiaTheme="minorHAnsi" w:cs="Arial"/>
+          <w:rFonts w:asciiTheme="minorHAnsi" w:eastAsiaTheme="minorHAnsi" w:hAnsiTheme="minorHAnsi" w:cs="Arial"/>
+          <w:b w:val="0"/>
           <w:color w:val="auto"/>
           <w:sz w:val="22"/>
           <w:szCs w:val="22"/>
@@ -678,8 +679,6 @@
         </w:rPr>
         <w:br w:type="page"/>
       </w:r>
-      <w:bookmarkStart w:id="0" w:name="_GoBack"/>
-      <w:bookmarkEnd w:id="0"/>
     </w:p>
     <w:p>
       <w:pPr>
@@ -692,7 +691,7 @@
           <w:rFonts w:cs="Arial"/>
         </w:rPr>
       </w:pPr>
-      <w:bookmarkStart w:id="1" w:name="_Toc70952201"/>
+      <w:bookmarkStart w:id="0" w:name="_Toc70952201"/>
       <w:r>
         <w:rPr>
           <w:rFonts w:cs="Arial"/>
@@ -700,6 +699,8 @@
         <w:lastRenderedPageBreak/>
         <w:t>Situation de départ</w:t>
       </w:r>
+      <w:bookmarkStart w:id="1" w:name="_GoBack"/>
+      <w:bookmarkEnd w:id="0"/>
       <w:bookmarkEnd w:id="1"/>
     </w:p>
     <w:sectPr>
@@ -721,7 +722,6 @@
     <w:lvl w:ilvl="0">
       <w:start w:val="1"/>
       <w:numFmt w:val="decimal"/>
-      <w:pStyle w:val="Titre1"/>
       <w:lvlText w:val="%1"/>
       <w:lvlJc w:val="left"/>
       <w:pPr>
@@ -731,7 +731,6 @@
     <w:lvl w:ilvl="1">
       <w:start w:val="1"/>
       <w:numFmt w:val="decimal"/>
-      <w:pStyle w:val="Titre2"/>
       <w:lvlText w:val="%1.%2"/>
       <w:lvlJc w:val="left"/>
       <w:pPr>
@@ -741,7 +740,6 @@
     <w:lvl w:ilvl="2">
       <w:start w:val="1"/>
       <w:numFmt w:val="decimal"/>
-      <w:pStyle w:val="Titre3"/>
       <w:lvlText w:val="%1.%2.%3"/>
       <w:lvlJc w:val="left"/>
       <w:pPr>
@@ -751,7 +749,6 @@
     <w:lvl w:ilvl="3">
       <w:start w:val="1"/>
       <w:numFmt w:val="decimal"/>
-      <w:pStyle w:val="Titre4"/>
       <w:lvlText w:val="%1.%2.%3.%4"/>
       <w:lvlJc w:val="left"/>
       <w:pPr>
@@ -761,7 +758,6 @@
     <w:lvl w:ilvl="4">
       <w:start w:val="1"/>
       <w:numFmt w:val="decimal"/>
-      <w:pStyle w:val="Titre5"/>
       <w:lvlText w:val="%1.%2.%3.%4.%5"/>
       <w:lvlJc w:val="left"/>
       <w:pPr>
@@ -771,7 +767,6 @@
     <w:lvl w:ilvl="5">
       <w:start w:val="1"/>
       <w:numFmt w:val="decimal"/>
-      <w:pStyle w:val="Titre6"/>
       <w:lvlText w:val="%1.%2.%3.%4.%5.%6"/>
       <w:lvlJc w:val="left"/>
       <w:pPr>
@@ -781,7 +776,6 @@
     <w:lvl w:ilvl="6">
       <w:start w:val="1"/>
       <w:numFmt w:val="decimal"/>
-      <w:pStyle w:val="Titre7"/>
       <w:lvlText w:val="%1.%2.%3.%4.%5.%6.%7"/>
       <w:lvlJc w:val="left"/>
       <w:pPr>
@@ -791,7 +785,6 @@
     <w:lvl w:ilvl="7">
       <w:start w:val="1"/>
       <w:numFmt w:val="decimal"/>
-      <w:pStyle w:val="Titre8"/>
       <w:lvlText w:val="%1.%2.%3.%4.%5.%6.%7.%8"/>
       <w:lvlJc w:val="left"/>
       <w:pPr>
@@ -801,7 +794,6 @@
     <w:lvl w:ilvl="8">
       <w:start w:val="1"/>
       <w:numFmt w:val="decimal"/>
-      <w:pStyle w:val="Titre9"/>
       <w:lvlText w:val="%1.%2.%3.%4.%5.%6.%7.%8.%9"/>
       <w:lvlJc w:val="left"/>
       <w:pPr>
@@ -1915,7 +1907,7 @@
 </file>
 
 <file path=customXml/itemProps1.xml><?xml version="1.0" encoding="utf-8"?>
-<ds:datastoreItem xmlns:ds="http://schemas.openxmlformats.org/officeDocument/2006/customXml" ds:itemID="{4BBDACA2-72D4-440B-8861-74A5CCE16A23}">
+<ds:datastoreItem xmlns:ds="http://schemas.openxmlformats.org/officeDocument/2006/customXml" ds:itemID="{B640E4C7-2A49-469C-ADF5-C251C3477D46}">
   <ds:schemaRefs>
     <ds:schemaRef ds:uri="http://schemas.openxmlformats.org/officeDocument/2006/bibliography"/>
   </ds:schemaRefs>

</xml_diff>

<commit_message>
Correction des dernières erreurs et doc
Correction des dernières erreurs de code et ajout du Manuel d'installation et du Résumé du rapport
</commit_message>
<xml_diff>
--- a/Documentation/Édition/Résumé du rapport.docx
+++ b/Documentation/Édition/Résumé du rapport.docx
@@ -10,6 +10,8 @@
           <w:rFonts w:ascii="Arial" w:hAnsi="Arial" w:cs="Arial"/>
         </w:rPr>
       </w:pPr>
+      <w:bookmarkStart w:id="0" w:name="_GoBack"/>
+      <w:bookmarkEnd w:id="0"/>
     </w:p>
     <w:p>
       <w:pPr>
@@ -402,23 +404,23 @@
           <w:rFonts w:ascii="Arial" w:hAnsi="Arial" w:cs="Arial"/>
           <w:lang w:val="de-CH"/>
         </w:rPr>
-        <w:t xml:space="preserve">1450, </w:t>
-      </w:r>
-      <w:proofErr w:type="spellStart"/>
-      <w:r>
+        <w:t>1450, Ste-Croix</w:t>
+      </w:r>
+    </w:p>
+    <w:p>
+      <w:pPr>
+        <w:spacing w:after="0" w:line="240" w:lineRule="auto"/>
         <w:rPr>
           <w:rFonts w:ascii="Arial" w:hAnsi="Arial" w:cs="Arial"/>
           <w:lang w:val="de-CH"/>
         </w:rPr>
-        <w:t>Ste</w:t>
-      </w:r>
-      <w:proofErr w:type="spellEnd"/>
+      </w:pPr>
       <w:r>
         <w:rPr>
           <w:rFonts w:ascii="Arial" w:hAnsi="Arial" w:cs="Arial"/>
           <w:lang w:val="de-CH"/>
         </w:rPr>
-        <w:t>-Croix</w:t>
+        <w:t>samuel-souka.meyer@cpnv.ch</w:t>
       </w:r>
     </w:p>
     <w:p>
@@ -426,22 +428,6 @@
         <w:spacing w:after="0" w:line="240" w:lineRule="auto"/>
         <w:rPr>
           <w:rFonts w:ascii="Arial" w:hAnsi="Arial" w:cs="Arial"/>
-          <w:lang w:val="de-CH"/>
-        </w:rPr>
-      </w:pPr>
-      <w:r>
-        <w:rPr>
-          <w:rFonts w:ascii="Arial" w:hAnsi="Arial" w:cs="Arial"/>
-          <w:lang w:val="de-CH"/>
-        </w:rPr>
-        <w:t>samuel-souka.meyer@cpnv.ch</w:t>
-      </w:r>
-    </w:p>
-    <w:p>
-      <w:pPr>
-        <w:spacing w:after="0" w:line="240" w:lineRule="auto"/>
-        <w:rPr>
-          <w:rFonts w:ascii="Arial" w:hAnsi="Arial" w:cs="Arial"/>
         </w:rPr>
       </w:pPr>
       <w:r>
@@ -467,7 +453,7 @@
           <w:rFonts w:ascii="Arial" w:hAnsi="Arial" w:cs="Arial"/>
           <w:noProof/>
         </w:rPr>
-        <w:t>31 mai 2021</w:t>
+        <w:t>3 juin 2021</w:t>
       </w:r>
       <w:r>
         <w:rPr>
@@ -854,12 +840,12 @@
       <w:pPr>
         <w:pStyle w:val="Titre1"/>
       </w:pPr>
-      <w:bookmarkStart w:id="0" w:name="_Toc73353289"/>
+      <w:bookmarkStart w:id="1" w:name="_Toc73353289"/>
       <w:r>
         <w:lastRenderedPageBreak/>
         <w:t>Situation de départ</w:t>
       </w:r>
-      <w:bookmarkEnd w:id="0"/>
+      <w:bookmarkEnd w:id="1"/>
     </w:p>
     <w:p>
       <w:r>
@@ -877,15 +863,7 @@
     </w:p>
     <w:p>
       <w:r>
-        <w:t xml:space="preserve">Le site web sert d’annuaire de divers médias tels que les films, les séries télévisées et les </w:t>
-      </w:r>
-      <w:proofErr w:type="spellStart"/>
-      <w:r>
-        <w:t>BDs</w:t>
-      </w:r>
-      <w:proofErr w:type="spellEnd"/>
-      <w:r>
-        <w:t xml:space="preserve">. Les utilisateurs pourront interagir entre eux et les différents articles </w:t>
+        <w:t xml:space="preserve">Le site web sert d’annuaire de divers médias tels que les films, les séries télévisées et les BDs. Les utilisateurs pourront interagir entre eux et les différents articles </w:t>
       </w:r>
       <w:r>
         <w:t>en les notant, ou en ajoutant de nouveaux</w:t>
@@ -932,15 +910,7 @@
         <w:t>.</w:t>
       </w:r>
       <w:r>
-        <w:t xml:space="preserve"> Il s’agit alors d’une méthode </w:t>
-      </w:r>
-      <w:proofErr w:type="spellStart"/>
-      <w:r>
-        <w:t>Waterfall</w:t>
-      </w:r>
-      <w:proofErr w:type="spellEnd"/>
-      <w:r>
-        <w:t xml:space="preserve"> combiné</w:t>
+        <w:t xml:space="preserve"> Il s’agit alors d’une méthode Waterfall combiné</w:t>
       </w:r>
       <w:r>
         <w:t>e</w:t>
@@ -953,11 +923,11 @@
       <w:pPr>
         <w:pStyle w:val="Titre1"/>
       </w:pPr>
-      <w:bookmarkStart w:id="1" w:name="_Toc73353290"/>
+      <w:bookmarkStart w:id="2" w:name="_Toc73353290"/>
       <w:r>
         <w:t>Mise en œuvre</w:t>
       </w:r>
-      <w:bookmarkEnd w:id="1"/>
+      <w:bookmarkEnd w:id="2"/>
     </w:p>
     <w:p>
       <w:r>
@@ -987,13 +957,103 @@
       <w:pPr>
         <w:pStyle w:val="Titre1"/>
       </w:pPr>
-      <w:bookmarkStart w:id="2" w:name="_Toc73353291"/>
+      <w:bookmarkStart w:id="3" w:name="_Toc73353291"/>
       <w:r>
         <w:t>Résultat</w:t>
       </w:r>
-      <w:bookmarkStart w:id="3" w:name="_GoBack"/>
-      <w:bookmarkEnd w:id="2"/>
       <w:bookmarkEnd w:id="3"/>
+    </w:p>
+    <w:p>
+      <w:r>
+        <w:t>La totalité des fonctionnalités ont pu être implémentées. Quelques-unes d’entre elles tel que la gestion des catégories d’une œuvre n’a pas pu être implémentées d’une manière plus « user-friendly »</w:t>
+      </w:r>
+      <w:r>
+        <w:t>.</w:t>
+      </w:r>
+      <w:r>
+        <w:t xml:space="preserve"> Le design du site n’est pas terminé. Les différents champs des formulaires n’ont pas de style (entre-autres).</w:t>
+      </w:r>
+    </w:p>
+    <w:p>
+      <w:r>
+        <w:t>Un petit nombre d’erreurs sont restant et plusieurs éléments peuvent être améliorés.</w:t>
+      </w:r>
+    </w:p>
+    <w:p>
+      <w:r>
+        <w:t>Erreurs restants :</w:t>
+      </w:r>
+    </w:p>
+    <w:p>
+      <w:pPr>
+        <w:pStyle w:val="Paragraphedeliste"/>
+        <w:numPr>
+          <w:ilvl w:val="0"/>
+          <w:numId w:val="3"/>
+        </w:numPr>
+      </w:pPr>
+      <w:r>
+        <w:t xml:space="preserve">Le design n’est pas </w:t>
+      </w:r>
+      <w:r>
+        <w:t>responsif</w:t>
+      </w:r>
+      <w:r>
+        <w:t>.</w:t>
+      </w:r>
+    </w:p>
+    <w:p>
+      <w:pPr>
+        <w:pStyle w:val="Paragraphedeliste"/>
+        <w:numPr>
+          <w:ilvl w:val="0"/>
+          <w:numId w:val="3"/>
+        </w:numPr>
+      </w:pPr>
+      <w:r>
+        <w:t>Catégories non-affichées sur la page de modification des œuvres.</w:t>
+      </w:r>
+    </w:p>
+    <w:p>
+      <w:r>
+        <w:t>Peuvent être amélioré :</w:t>
+      </w:r>
+    </w:p>
+    <w:p>
+      <w:pPr>
+        <w:pStyle w:val="Paragraphedeliste"/>
+        <w:numPr>
+          <w:ilvl w:val="0"/>
+          <w:numId w:val="2"/>
+        </w:numPr>
+      </w:pPr>
+      <w:r>
+        <w:t>Le design et la responsivité du site web.</w:t>
+      </w:r>
+    </w:p>
+    <w:p>
+      <w:pPr>
+        <w:pStyle w:val="Paragraphedeliste"/>
+        <w:numPr>
+          <w:ilvl w:val="0"/>
+          <w:numId w:val="2"/>
+        </w:numPr>
+      </w:pPr>
+      <w:r>
+        <w:t>La gestion des erreurs.</w:t>
+      </w:r>
+    </w:p>
+    <w:p>
+      <w:pPr>
+        <w:pStyle w:val="Paragraphedeliste"/>
+        <w:numPr>
+          <w:ilvl w:val="0"/>
+          <w:numId w:val="2"/>
+        </w:numPr>
+      </w:pPr>
+      <w:r>
+        <w:t>Passer à un modèle MVC en OOP.</w:t>
+      </w:r>
     </w:p>
     <w:sectPr>
       <w:headerReference w:type="default" r:id="rId8"/>
@@ -1115,7 +1175,7 @@
               <w:noProof/>
               <w:color w:val="808080" w:themeColor="background1" w:themeShade="80"/>
             </w:rPr>
-            <w:t>2</w:t>
+            <w:t>3</w:t>
           </w:r>
           <w:r>
             <w:rPr>
@@ -1197,7 +1257,7 @@
               <w:noProof/>
               <w:color w:val="808080" w:themeColor="background1" w:themeShade="80"/>
             </w:rPr>
-            <w:t>31.05.2021</w:t>
+            <w:t>03.06.2021</w:t>
           </w:r>
           <w:r>
             <w:rPr>
@@ -1342,6 +1402,232 @@
 <file path=word/numbering.xml><?xml version="1.0" encoding="utf-8"?>
 <w:numbering xmlns:wpc="http://schemas.microsoft.com/office/word/2010/wordprocessingCanvas" xmlns:cx="http://schemas.microsoft.com/office/drawing/2014/chartex" xmlns:cx1="http://schemas.microsoft.com/office/drawing/2015/9/8/chartex" xmlns:mc="http://schemas.openxmlformats.org/markup-compatibility/2006" xmlns:o="urn:schemas-microsoft-com:office:office" xmlns:r="http://schemas.openxmlformats.org/officeDocument/2006/relationships" xmlns:m="http://schemas.openxmlformats.org/officeDocument/2006/math" xmlns:v="urn:schemas-microsoft-com:vml" xmlns:wp14="http://schemas.microsoft.com/office/word/2010/wordprocessingDrawing" xmlns:wp="http://schemas.openxmlformats.org/drawingml/2006/wordprocessingDrawing" xmlns:w10="urn:schemas-microsoft-com:office:word" xmlns:w="http://schemas.openxmlformats.org/wordprocessingml/2006/main" xmlns:w14="http://schemas.microsoft.com/office/word/2010/wordml" xmlns:w15="http://schemas.microsoft.com/office/word/2012/wordml" xmlns:w16se="http://schemas.microsoft.com/office/word/2015/wordml/symex" xmlns:wpg="http://schemas.microsoft.com/office/word/2010/wordprocessingGroup" xmlns:wpi="http://schemas.microsoft.com/office/word/2010/wordprocessingInk" xmlns:wne="http://schemas.microsoft.com/office/word/2006/wordml" xmlns:wps="http://schemas.microsoft.com/office/word/2010/wordprocessingShape" mc:Ignorable="w14 w15 w16se wp14">
   <w:abstractNum w:abstractNumId="0" w15:restartNumberingAfterBreak="0">
+    <w:nsid w:val="5E826DC2"/>
+    <w:multiLevelType w:val="hybridMultilevel"/>
+    <w:tmpl w:val="FAFC44B0"/>
+    <w:lvl w:ilvl="0" w:tplc="B97A2AEC">
+      <w:start w:val="6"/>
+      <w:numFmt w:val="bullet"/>
+      <w:lvlText w:val="-"/>
+      <w:lvlJc w:val="left"/>
+      <w:pPr>
+        <w:ind w:left="720" w:hanging="360"/>
+      </w:pPr>
+      <w:rPr>
+        <w:rFonts w:ascii="Calibri" w:eastAsiaTheme="minorHAnsi" w:hAnsi="Calibri" w:cs="Calibri" w:hint="default"/>
+      </w:rPr>
+    </w:lvl>
+    <w:lvl w:ilvl="1" w:tplc="100C0003" w:tentative="1">
+      <w:start w:val="1"/>
+      <w:numFmt w:val="bullet"/>
+      <w:lvlText w:val="o"/>
+      <w:lvlJc w:val="left"/>
+      <w:pPr>
+        <w:ind w:left="1440" w:hanging="360"/>
+      </w:pPr>
+      <w:rPr>
+        <w:rFonts w:ascii="Courier New" w:hAnsi="Courier New" w:cs="Courier New" w:hint="default"/>
+      </w:rPr>
+    </w:lvl>
+    <w:lvl w:ilvl="2" w:tplc="100C0005" w:tentative="1">
+      <w:start w:val="1"/>
+      <w:numFmt w:val="bullet"/>
+      <w:lvlText w:val=""/>
+      <w:lvlJc w:val="left"/>
+      <w:pPr>
+        <w:ind w:left="2160" w:hanging="360"/>
+      </w:pPr>
+      <w:rPr>
+        <w:rFonts w:ascii="Wingdings" w:hAnsi="Wingdings" w:hint="default"/>
+      </w:rPr>
+    </w:lvl>
+    <w:lvl w:ilvl="3" w:tplc="100C0001" w:tentative="1">
+      <w:start w:val="1"/>
+      <w:numFmt w:val="bullet"/>
+      <w:lvlText w:val=""/>
+      <w:lvlJc w:val="left"/>
+      <w:pPr>
+        <w:ind w:left="2880" w:hanging="360"/>
+      </w:pPr>
+      <w:rPr>
+        <w:rFonts w:ascii="Symbol" w:hAnsi="Symbol" w:hint="default"/>
+      </w:rPr>
+    </w:lvl>
+    <w:lvl w:ilvl="4" w:tplc="100C0003" w:tentative="1">
+      <w:start w:val="1"/>
+      <w:numFmt w:val="bullet"/>
+      <w:lvlText w:val="o"/>
+      <w:lvlJc w:val="left"/>
+      <w:pPr>
+        <w:ind w:left="3600" w:hanging="360"/>
+      </w:pPr>
+      <w:rPr>
+        <w:rFonts w:ascii="Courier New" w:hAnsi="Courier New" w:cs="Courier New" w:hint="default"/>
+      </w:rPr>
+    </w:lvl>
+    <w:lvl w:ilvl="5" w:tplc="100C0005" w:tentative="1">
+      <w:start w:val="1"/>
+      <w:numFmt w:val="bullet"/>
+      <w:lvlText w:val=""/>
+      <w:lvlJc w:val="left"/>
+      <w:pPr>
+        <w:ind w:left="4320" w:hanging="360"/>
+      </w:pPr>
+      <w:rPr>
+        <w:rFonts w:ascii="Wingdings" w:hAnsi="Wingdings" w:hint="default"/>
+      </w:rPr>
+    </w:lvl>
+    <w:lvl w:ilvl="6" w:tplc="100C0001" w:tentative="1">
+      <w:start w:val="1"/>
+      <w:numFmt w:val="bullet"/>
+      <w:lvlText w:val=""/>
+      <w:lvlJc w:val="left"/>
+      <w:pPr>
+        <w:ind w:left="5040" w:hanging="360"/>
+      </w:pPr>
+      <w:rPr>
+        <w:rFonts w:ascii="Symbol" w:hAnsi="Symbol" w:hint="default"/>
+      </w:rPr>
+    </w:lvl>
+    <w:lvl w:ilvl="7" w:tplc="100C0003" w:tentative="1">
+      <w:start w:val="1"/>
+      <w:numFmt w:val="bullet"/>
+      <w:lvlText w:val="o"/>
+      <w:lvlJc w:val="left"/>
+      <w:pPr>
+        <w:ind w:left="5760" w:hanging="360"/>
+      </w:pPr>
+      <w:rPr>
+        <w:rFonts w:ascii="Courier New" w:hAnsi="Courier New" w:cs="Courier New" w:hint="default"/>
+      </w:rPr>
+    </w:lvl>
+    <w:lvl w:ilvl="8" w:tplc="100C0005" w:tentative="1">
+      <w:start w:val="1"/>
+      <w:numFmt w:val="bullet"/>
+      <w:lvlText w:val=""/>
+      <w:lvlJc w:val="left"/>
+      <w:pPr>
+        <w:ind w:left="6480" w:hanging="360"/>
+      </w:pPr>
+      <w:rPr>
+        <w:rFonts w:ascii="Wingdings" w:hAnsi="Wingdings" w:hint="default"/>
+      </w:rPr>
+    </w:lvl>
+  </w:abstractNum>
+  <w:abstractNum w:abstractNumId="1" w15:restartNumberingAfterBreak="0">
+    <w:nsid w:val="7396132C"/>
+    <w:multiLevelType w:val="hybridMultilevel"/>
+    <w:tmpl w:val="B62ADB1A"/>
+    <w:lvl w:ilvl="0" w:tplc="0CD237D8">
+      <w:start w:val="6"/>
+      <w:numFmt w:val="bullet"/>
+      <w:lvlText w:val="-"/>
+      <w:lvlJc w:val="left"/>
+      <w:pPr>
+        <w:ind w:left="720" w:hanging="360"/>
+      </w:pPr>
+      <w:rPr>
+        <w:rFonts w:ascii="Calibri" w:eastAsiaTheme="minorHAnsi" w:hAnsi="Calibri" w:cs="Calibri" w:hint="default"/>
+      </w:rPr>
+    </w:lvl>
+    <w:lvl w:ilvl="1" w:tplc="100C0003" w:tentative="1">
+      <w:start w:val="1"/>
+      <w:numFmt w:val="bullet"/>
+      <w:lvlText w:val="o"/>
+      <w:lvlJc w:val="left"/>
+      <w:pPr>
+        <w:ind w:left="1440" w:hanging="360"/>
+      </w:pPr>
+      <w:rPr>
+        <w:rFonts w:ascii="Courier New" w:hAnsi="Courier New" w:cs="Courier New" w:hint="default"/>
+      </w:rPr>
+    </w:lvl>
+    <w:lvl w:ilvl="2" w:tplc="100C0005" w:tentative="1">
+      <w:start w:val="1"/>
+      <w:numFmt w:val="bullet"/>
+      <w:lvlText w:val=""/>
+      <w:lvlJc w:val="left"/>
+      <w:pPr>
+        <w:ind w:left="2160" w:hanging="360"/>
+      </w:pPr>
+      <w:rPr>
+        <w:rFonts w:ascii="Wingdings" w:hAnsi="Wingdings" w:hint="default"/>
+      </w:rPr>
+    </w:lvl>
+    <w:lvl w:ilvl="3" w:tplc="100C0001" w:tentative="1">
+      <w:start w:val="1"/>
+      <w:numFmt w:val="bullet"/>
+      <w:lvlText w:val=""/>
+      <w:lvlJc w:val="left"/>
+      <w:pPr>
+        <w:ind w:left="2880" w:hanging="360"/>
+      </w:pPr>
+      <w:rPr>
+        <w:rFonts w:ascii="Symbol" w:hAnsi="Symbol" w:hint="default"/>
+      </w:rPr>
+    </w:lvl>
+    <w:lvl w:ilvl="4" w:tplc="100C0003" w:tentative="1">
+      <w:start w:val="1"/>
+      <w:numFmt w:val="bullet"/>
+      <w:lvlText w:val="o"/>
+      <w:lvlJc w:val="left"/>
+      <w:pPr>
+        <w:ind w:left="3600" w:hanging="360"/>
+      </w:pPr>
+      <w:rPr>
+        <w:rFonts w:ascii="Courier New" w:hAnsi="Courier New" w:cs="Courier New" w:hint="default"/>
+      </w:rPr>
+    </w:lvl>
+    <w:lvl w:ilvl="5" w:tplc="100C0005" w:tentative="1">
+      <w:start w:val="1"/>
+      <w:numFmt w:val="bullet"/>
+      <w:lvlText w:val=""/>
+      <w:lvlJc w:val="left"/>
+      <w:pPr>
+        <w:ind w:left="4320" w:hanging="360"/>
+      </w:pPr>
+      <w:rPr>
+        <w:rFonts w:ascii="Wingdings" w:hAnsi="Wingdings" w:hint="default"/>
+      </w:rPr>
+    </w:lvl>
+    <w:lvl w:ilvl="6" w:tplc="100C0001" w:tentative="1">
+      <w:start w:val="1"/>
+      <w:numFmt w:val="bullet"/>
+      <w:lvlText w:val=""/>
+      <w:lvlJc w:val="left"/>
+      <w:pPr>
+        <w:ind w:left="5040" w:hanging="360"/>
+      </w:pPr>
+      <w:rPr>
+        <w:rFonts w:ascii="Symbol" w:hAnsi="Symbol" w:hint="default"/>
+      </w:rPr>
+    </w:lvl>
+    <w:lvl w:ilvl="7" w:tplc="100C0003" w:tentative="1">
+      <w:start w:val="1"/>
+      <w:numFmt w:val="bullet"/>
+      <w:lvlText w:val="o"/>
+      <w:lvlJc w:val="left"/>
+      <w:pPr>
+        <w:ind w:left="5760" w:hanging="360"/>
+      </w:pPr>
+      <w:rPr>
+        <w:rFonts w:ascii="Courier New" w:hAnsi="Courier New" w:cs="Courier New" w:hint="default"/>
+      </w:rPr>
+    </w:lvl>
+    <w:lvl w:ilvl="8" w:tplc="100C0005" w:tentative="1">
+      <w:start w:val="1"/>
+      <w:numFmt w:val="bullet"/>
+      <w:lvlText w:val=""/>
+      <w:lvlJc w:val="left"/>
+      <w:pPr>
+        <w:ind w:left="6480" w:hanging="360"/>
+      </w:pPr>
+      <w:rPr>
+        <w:rFonts w:ascii="Wingdings" w:hAnsi="Wingdings" w:hint="default"/>
+      </w:rPr>
+    </w:lvl>
+  </w:abstractNum>
+  <w:abstractNum w:abstractNumId="2" w15:restartNumberingAfterBreak="0">
     <w:nsid w:val="7A4A390A"/>
     <w:multiLevelType w:val="multilevel"/>
     <w:tmpl w:val="100C0025"/>
@@ -1437,7 +1723,13 @@
     </w:lvl>
   </w:abstractNum>
   <w:num w:numId="1">
+    <w:abstractNumId w:val="2"/>
+  </w:num>
+  <w:num w:numId="2">
     <w:abstractNumId w:val="0"/>
+  </w:num>
+  <w:num w:numId="3">
+    <w:abstractNumId w:val="1"/>
   </w:num>
 </w:numbering>
 </file>
@@ -2366,6 +2658,17 @@
       </w:tblBorders>
     </w:tblPr>
   </w:style>
+  <w:style w:type="paragraph" w:styleId="Paragraphedeliste">
+    <w:name w:val="List Paragraph"/>
+    <w:basedOn w:val="Normal"/>
+    <w:uiPriority w:val="34"/>
+    <w:qFormat/>
+    <w:rsid w:val="00B04BCB"/>
+    <w:pPr>
+      <w:ind w:left="720"/>
+      <w:contextualSpacing/>
+    </w:pPr>
+  </w:style>
 </w:styles>
 </file>
 
@@ -2635,7 +2938,7 @@
 </file>
 
 <file path=customXml/itemProps1.xml><?xml version="1.0" encoding="utf-8"?>
-<ds:datastoreItem xmlns:ds="http://schemas.openxmlformats.org/officeDocument/2006/customXml" ds:itemID="{F873AE1F-2C45-4B12-A3A0-2AB519A5959F}">
+<ds:datastoreItem xmlns:ds="http://schemas.openxmlformats.org/officeDocument/2006/customXml" ds:itemID="{06769E43-A330-4DFF-B12D-8752E5995692}">
   <ds:schemaRefs>
     <ds:schemaRef ds:uri="http://schemas.openxmlformats.org/officeDocument/2006/bibliography"/>
   </ds:schemaRefs>

</xml_diff>